<commit_message>
Histograms coded and first readme entry
</commit_message>
<xml_diff>
--- a/PandS Project (notes).docx
+++ b/PandS Project (notes).docx
@@ -551,43 +551,266 @@
         </w:rPr>
       </w:pPr>
     </w:p>
+    <w:p>
+      <w:pPr>
+        <w:pStyle w:val="Heading2"/>
+      </w:pPr>
+      <w:r>
+        <w:t>For readme (summary)</w:t>
+      </w:r>
+    </w:p>
+    <w:p>
+      <w:pPr>
+        <w:pStyle w:val="ListParagraph"/>
+        <w:numPr>
+          <w:ilvl w:val="0"/>
+          <w:numId w:val="5"/>
+        </w:numPr>
+      </w:pPr>
+      <w:r>
+        <w:t>UCI mentions errors when compared to original dataset (see file downloaded)</w:t>
+      </w:r>
+    </w:p>
+    <w:p>
+      <w:pPr>
+        <w:pStyle w:val="ListParagraph"/>
+        <w:numPr>
+          <w:ilvl w:val="0"/>
+          <w:numId w:val="5"/>
+        </w:numPr>
+      </w:pPr>
+      <w:r>
+        <w:t xml:space="preserve">Finding correct headers for data (seem to be different in online examples e.g. </w:t>
+      </w:r>
+      <w:hyperlink r:id="rId26" w:history="1">
+        <w:r>
+          <w:rPr>
+            <w:rStyle w:val="Hyperlink"/>
+          </w:rPr>
+          <w:t>http://rstudio-pubs-static.s3.amazonaws.com/450733_9a472ce9632f4ffbb2d6175aaaee5be6.html</w:t>
+        </w:r>
+      </w:hyperlink>
+      <w:r>
+        <w:t xml:space="preserve"> and </w:t>
+      </w:r>
+      <w:hyperlink r:id="rId27" w:history="1">
+        <w:r>
+          <w:rPr>
+            <w:rStyle w:val="Hyperlink"/>
+          </w:rPr>
+          <w:t>https://medium.com/@harimittapalli/exploratory-data-analysis-iris-dataset-9920ea439a3e</w:t>
+        </w:r>
+      </w:hyperlink>
+      <w:r>
+        <w:t xml:space="preserve"> )</w:t>
+      </w:r>
+    </w:p>
+    <w:p>
+      <w:pPr>
+        <w:pStyle w:val="ListParagraph"/>
+        <w:numPr>
+          <w:ilvl w:val="0"/>
+          <w:numId w:val="5"/>
+        </w:numPr>
+      </w:pPr>
+      <w:r>
+        <w:t xml:space="preserve">I did find correct labels however in this example: </w:t>
+      </w:r>
+      <w:hyperlink r:id="rId28" w:history="1">
+        <w:r>
+          <w:rPr>
+            <w:rStyle w:val="Hyperlink"/>
+          </w:rPr>
+          <w:t>https://www.geeksforgeeks.org/box-plot-and-histogram-exploration-on-iris-data/</w:t>
+        </w:r>
+      </w:hyperlink>
+    </w:p>
+    <w:p>
+      <w:pPr>
+        <w:pStyle w:val="ListParagraph"/>
+        <w:numPr>
+          <w:ilvl w:val="0"/>
+          <w:numId w:val="5"/>
+        </w:numPr>
+      </w:pPr>
+    </w:p>
+    <w:p>
+      <w:pPr>
+        <w:pStyle w:val="Heading2"/>
+      </w:pPr>
+      <w:r>
+        <w:t>Histogram</w:t>
+      </w:r>
+    </w:p>
+    <w:p>
+      <w:pPr>
+        <w:pStyle w:val="ListParagraph"/>
+        <w:numPr>
+          <w:ilvl w:val="0"/>
+          <w:numId w:val="4"/>
+        </w:numPr>
+      </w:pPr>
+      <w:r>
+        <w:t xml:space="preserve">Basics: </w:t>
+      </w:r>
+      <w:hyperlink r:id="rId29" w:history="1">
+        <w:r>
+          <w:rPr>
+            <w:rStyle w:val="Hyperlink"/>
+          </w:rPr>
+          <w:t>https://realpython.com/python-histograms/</w:t>
+        </w:r>
+      </w:hyperlink>
+    </w:p>
+    <w:p>
+      <w:pPr>
+        <w:pStyle w:val="ListParagraph"/>
+        <w:numPr>
+          <w:ilvl w:val="0"/>
+          <w:numId w:val="4"/>
+        </w:numPr>
+      </w:pPr>
+      <w:r>
+        <w:t xml:space="preserve">Saving histogram to </w:t>
+      </w:r>
+      <w:proofErr w:type="spellStart"/>
+      <w:r>
+        <w:t>png</w:t>
+      </w:r>
+      <w:proofErr w:type="spellEnd"/>
+      <w:r>
+        <w:t xml:space="preserve"> files: </w:t>
+      </w:r>
+      <w:hyperlink r:id="rId30" w:history="1">
+        <w:r>
+          <w:rPr>
+            <w:rStyle w:val="Hyperlink"/>
+          </w:rPr>
+          <w:t>https://stackoverflow.com/questions/46411533/how-can-i-save-histogram-plot-in-python</w:t>
+        </w:r>
+      </w:hyperlink>
+    </w:p>
+    <w:p>
+      <w:pPr>
+        <w:pStyle w:val="ListParagraph"/>
+        <w:numPr>
+          <w:ilvl w:val="0"/>
+          <w:numId w:val="4"/>
+        </w:numPr>
+      </w:pPr>
+      <w:r>
+        <w:t xml:space="preserve">Output separate figures for each plot: </w:t>
+      </w:r>
+      <w:hyperlink r:id="rId31" w:history="1">
+        <w:r>
+          <w:rPr>
+            <w:rStyle w:val="Hyperlink"/>
+          </w:rPr>
+          <w:t>https://stackoverflow.com/questions/41978812/python-use-a-function-to-draw-multiple-plots</w:t>
+        </w:r>
+      </w:hyperlink>
+    </w:p>
+    <w:p>
+      <w:pPr>
+        <w:pStyle w:val="ListParagraph"/>
+        <w:numPr>
+          <w:ilvl w:val="0"/>
+          <w:numId w:val="4"/>
+        </w:numPr>
+      </w:pPr>
+      <w:r>
+        <w:t>Y-axis values:</w:t>
+      </w:r>
+    </w:p>
+    <w:p>
+      <w:pPr>
+        <w:pStyle w:val="ListParagraph"/>
+        <w:numPr>
+          <w:ilvl w:val="0"/>
+          <w:numId w:val="4"/>
+        </w:numPr>
+      </w:pPr>
+      <w:r>
+        <w:t>Should I get a dataset that is more true?</w:t>
+      </w:r>
+    </w:p>
+    <w:p>
+      <w:pPr>
+        <w:pStyle w:val="ListParagraph"/>
+        <w:numPr>
+          <w:ilvl w:val="0"/>
+          <w:numId w:val="4"/>
+        </w:numPr>
+      </w:pPr>
+      <w:r>
+        <w:t xml:space="preserve">Histogram parameters: </w:t>
+      </w:r>
+      <w:hyperlink r:id="rId32" w:history="1">
+        <w:r>
+          <w:rPr>
+            <w:rStyle w:val="Hyperlink"/>
+          </w:rPr>
+          <w:t>https://matplotlib.org/3.2.1/api/_as_gen/matplotlib.pyplot.hist.html</w:t>
+        </w:r>
+      </w:hyperlink>
+    </w:p>
+    <w:p>
+      <w:pPr>
+        <w:pStyle w:val="ListParagraph"/>
+        <w:numPr>
+          <w:ilvl w:val="0"/>
+          <w:numId w:val="4"/>
+        </w:numPr>
+      </w:pPr>
+    </w:p>
     <w:p/>
     <w:p>
       <w:pPr>
         <w:pStyle w:val="Heading2"/>
       </w:pPr>
       <w:r>
-        <w:t>Histogram</w:t>
-      </w:r>
-    </w:p>
-    <w:p>
-      <w:pPr>
-        <w:pStyle w:val="ListParagraph"/>
-        <w:numPr>
-          <w:ilvl w:val="0"/>
-          <w:numId w:val="4"/>
-        </w:numPr>
-      </w:pPr>
-      <w:r>
-        <w:t xml:space="preserve">Basics: </w:t>
-      </w:r>
-      <w:hyperlink r:id="rId26" w:history="1">
-        <w:r>
-          <w:rPr>
-            <w:rStyle w:val="Hyperlink"/>
-          </w:rPr>
-          <w:t>https://realpython.com/python-histograms/</w:t>
-        </w:r>
-      </w:hyperlink>
-    </w:p>
-    <w:p>
-      <w:pPr>
-        <w:pStyle w:val="ListParagraph"/>
-        <w:numPr>
-          <w:ilvl w:val="0"/>
-          <w:numId w:val="4"/>
-        </w:numPr>
-      </w:pPr>
+        <w:t xml:space="preserve">Beginning analysis </w:t>
+      </w:r>
+    </w:p>
+    <w:p>
+      <w:pPr>
+        <w:pStyle w:val="ListParagraph"/>
+        <w:numPr>
+          <w:ilvl w:val="0"/>
+          <w:numId w:val="2"/>
+        </w:numPr>
+      </w:pPr>
+      <w:r>
+        <w:t xml:space="preserve">Import + analyse + plot: </w:t>
+      </w:r>
+      <w:hyperlink r:id="rId33" w:history="1">
+        <w:r>
+          <w:rPr>
+            <w:rStyle w:val="Hyperlink"/>
+          </w:rPr>
+          <w:t>https://www.youtube.com/watch?v=pQv6zMlYJ0A</w:t>
+        </w:r>
+      </w:hyperlink>
+    </w:p>
+    <w:p>
+      <w:pPr>
+        <w:pStyle w:val="ListParagraph"/>
+        <w:numPr>
+          <w:ilvl w:val="0"/>
+          <w:numId w:val="2"/>
+        </w:numPr>
+      </w:pPr>
+      <w:r>
+        <w:t xml:space="preserve">Source code for above: </w:t>
+      </w:r>
+      <w:hyperlink r:id="rId34" w:history="1">
+        <w:r>
+          <w:rPr>
+            <w:rStyle w:val="Hyperlink"/>
+          </w:rPr>
+          <w:t>http://apmonitor.com/che263/index.php/Main/PythonDataAnalysis</w:t>
+        </w:r>
+      </w:hyperlink>
     </w:p>
     <w:p/>
     <w:p>
@@ -595,48 +818,41 @@
         <w:pStyle w:val="Heading2"/>
       </w:pPr>
       <w:r>
-        <w:t xml:space="preserve">Beginning analysis </w:t>
-      </w:r>
-    </w:p>
-    <w:p>
-      <w:pPr>
-        <w:pStyle w:val="ListParagraph"/>
-        <w:numPr>
-          <w:ilvl w:val="0"/>
-          <w:numId w:val="2"/>
-        </w:numPr>
-      </w:pPr>
-      <w:r>
-        <w:t xml:space="preserve">Import + analyse + plot: </w:t>
-      </w:r>
-      <w:hyperlink r:id="rId27" w:history="1">
-        <w:r>
-          <w:rPr>
-            <w:rStyle w:val="Hyperlink"/>
-          </w:rPr>
-          <w:t>https://www.youtube.com/watch?v=pQv6zMlYJ0A</w:t>
-        </w:r>
-      </w:hyperlink>
-    </w:p>
-    <w:p>
-      <w:pPr>
-        <w:pStyle w:val="ListParagraph"/>
-        <w:numPr>
-          <w:ilvl w:val="0"/>
-          <w:numId w:val="2"/>
-        </w:numPr>
-      </w:pPr>
-      <w:r>
-        <w:t xml:space="preserve">Source code for above: </w:t>
-      </w:r>
-      <w:hyperlink r:id="rId28" w:history="1">
-        <w:r>
-          <w:rPr>
-            <w:rStyle w:val="Hyperlink"/>
-          </w:rPr>
-          <w:t>http://apmonitor.com/che263/index.php/Main/PythonDataAnalysis</w:t>
-        </w:r>
-      </w:hyperlink>
+        <w:t>General stuff</w:t>
+      </w:r>
+    </w:p>
+    <w:p>
+      <w:pPr>
+        <w:pStyle w:val="ListParagraph"/>
+        <w:numPr>
+          <w:ilvl w:val="0"/>
+          <w:numId w:val="3"/>
+        </w:numPr>
+      </w:pPr>
+      <w:r>
+        <w:t xml:space="preserve">Getting the mean in </w:t>
+      </w:r>
+      <w:proofErr w:type="spellStart"/>
+      <w:r>
+        <w:t>numpy</w:t>
+      </w:r>
+      <w:proofErr w:type="spellEnd"/>
+      <w:r>
+        <w:t xml:space="preserve">: </w:t>
+      </w:r>
+      <w:hyperlink r:id="rId35" w:history="1">
+        <w:r>
+          <w:rPr>
+            <w:rStyle w:val="Hyperlink"/>
+          </w:rPr>
+          <w:t>https://www.geeksforgeeks.org/numpy-mean-in-python/</w:t>
+        </w:r>
+      </w:hyperlink>
+    </w:p>
+    <w:p>
+      <w:pPr>
+        <w:ind w:left="360"/>
+      </w:pPr>
     </w:p>
     <w:p/>
     <w:p>
@@ -644,7 +860,7 @@
         <w:pStyle w:val="Heading2"/>
       </w:pPr>
       <w:r>
-        <w:t>General stuff</w:t>
+        <w:t>Research README</w:t>
       </w:r>
     </w:p>
     <w:p>
@@ -656,38 +872,40 @@
         </w:numPr>
       </w:pPr>
       <w:r>
-        <w:t xml:space="preserve">Getting the mean in </w:t>
+        <w:t>Used .</w:t>
       </w:r>
       <w:proofErr w:type="spellStart"/>
       <w:r>
-        <w:t>numpy</w:t>
+        <w:t>genfromtxt</w:t>
       </w:r>
       <w:proofErr w:type="spellEnd"/>
       <w:r>
-        <w:t xml:space="preserve">: </w:t>
-      </w:r>
-      <w:hyperlink r:id="rId29" w:history="1">
-        <w:r>
-          <w:rPr>
-            <w:rStyle w:val="Hyperlink"/>
-          </w:rPr>
-          <w:t>https://www.geeksforgeeks.org/numpy-mean-in-python/</w:t>
-        </w:r>
-      </w:hyperlink>
-    </w:p>
-    <w:p>
-      <w:pPr>
-        <w:ind w:left="360"/>
-      </w:pPr>
-    </w:p>
-    <w:p/>
-    <w:p>
-      <w:pPr>
-        <w:pStyle w:val="Heading2"/>
-      </w:pPr>
-      <w:r>
-        <w:t>Research README</w:t>
-      </w:r>
+        <w:t xml:space="preserve"> instead of .</w:t>
+      </w:r>
+      <w:proofErr w:type="spellStart"/>
+      <w:r>
+        <w:t>loadtxt</w:t>
+      </w:r>
+      <w:proofErr w:type="spellEnd"/>
+      <w:r>
+        <w:t xml:space="preserve"> as </w:t>
+      </w:r>
+      <w:proofErr w:type="spellStart"/>
+      <w:r>
+        <w:t>loadtxt</w:t>
+      </w:r>
+      <w:proofErr w:type="spellEnd"/>
+      <w:r>
+        <w:t xml:space="preserve"> was not able to handle strings: </w:t>
+      </w:r>
+      <w:hyperlink r:id="rId36" w:history="1">
+        <w:r>
+          <w:rPr>
+            <w:rStyle w:val="Hyperlink"/>
+          </w:rPr>
+          <w:t>https://stackoverflow.com/questions/20245593/difference-between-numpy-genfromtxt-and-numpy-loadtxt-and-unpack</w:t>
+        </w:r>
+      </w:hyperlink>
     </w:p>
     <w:p>
       <w:pPr>
@@ -698,53 +916,9 @@
         </w:numPr>
       </w:pPr>
       <w:r>
-        <w:t>Used .</w:t>
-      </w:r>
-      <w:proofErr w:type="spellStart"/>
-      <w:r>
-        <w:t>genfromtxt</w:t>
-      </w:r>
-      <w:proofErr w:type="spellEnd"/>
-      <w:r>
-        <w:t xml:space="preserve"> instead of .</w:t>
-      </w:r>
-      <w:proofErr w:type="spellStart"/>
-      <w:r>
-        <w:t>loadtxt</w:t>
-      </w:r>
-      <w:proofErr w:type="spellEnd"/>
-      <w:r>
-        <w:t xml:space="preserve"> as </w:t>
-      </w:r>
-      <w:proofErr w:type="spellStart"/>
-      <w:r>
-        <w:t>loadtxt</w:t>
-      </w:r>
-      <w:proofErr w:type="spellEnd"/>
-      <w:r>
-        <w:t xml:space="preserve"> was not able to handle strings: </w:t>
-      </w:r>
-      <w:hyperlink r:id="rId30" w:history="1">
-        <w:r>
-          <w:rPr>
-            <w:rStyle w:val="Hyperlink"/>
-          </w:rPr>
-          <w:t>https://stackoverflow.com/questions/20245593/difference-between-numpy-genfromtxt-and-numpy-loadtxt-and-unpack</w:t>
-        </w:r>
-      </w:hyperlink>
-    </w:p>
-    <w:p>
-      <w:pPr>
-        <w:pStyle w:val="ListParagraph"/>
-        <w:numPr>
-          <w:ilvl w:val="0"/>
-          <w:numId w:val="3"/>
-        </w:numPr>
-      </w:pPr>
-      <w:r>
         <w:t xml:space="preserve">Add to git – LF &gt; CRLF warning: </w:t>
       </w:r>
-      <w:hyperlink r:id="rId31" w:history="1">
+      <w:hyperlink r:id="rId37" w:history="1">
         <w:r>
           <w:rPr>
             <w:rStyle w:val="Hyperlink"/>
@@ -1123,6 +1297,119 @@
     </w:lvl>
   </w:abstractNum>
   <w:abstractNum w:abstractNumId="3" w15:restartNumberingAfterBreak="0">
+    <w:nsid w:val="7CDD720F"/>
+    <w:multiLevelType w:val="hybridMultilevel"/>
+    <w:tmpl w:val="EB56D6BE"/>
+    <w:lvl w:ilvl="0" w:tplc="18090001">
+      <w:start w:val="1"/>
+      <w:numFmt w:val="bullet"/>
+      <w:lvlText w:val=""/>
+      <w:lvlJc w:val="left"/>
+      <w:pPr>
+        <w:ind w:left="720" w:hanging="360"/>
+      </w:pPr>
+      <w:rPr>
+        <w:rFonts w:ascii="Symbol" w:hAnsi="Symbol" w:cs="Symbol" w:hint="default"/>
+      </w:rPr>
+    </w:lvl>
+    <w:lvl w:ilvl="1" w:tplc="18090003" w:tentative="1">
+      <w:start w:val="1"/>
+      <w:numFmt w:val="bullet"/>
+      <w:lvlText w:val="o"/>
+      <w:lvlJc w:val="left"/>
+      <w:pPr>
+        <w:ind w:left="1440" w:hanging="360"/>
+      </w:pPr>
+      <w:rPr>
+        <w:rFonts w:ascii="Courier New" w:hAnsi="Courier New" w:cs="Courier New" w:hint="default"/>
+      </w:rPr>
+    </w:lvl>
+    <w:lvl w:ilvl="2" w:tplc="18090005" w:tentative="1">
+      <w:start w:val="1"/>
+      <w:numFmt w:val="bullet"/>
+      <w:lvlText w:val=""/>
+      <w:lvlJc w:val="left"/>
+      <w:pPr>
+        <w:ind w:left="2160" w:hanging="360"/>
+      </w:pPr>
+      <w:rPr>
+        <w:rFonts w:ascii="Wingdings" w:hAnsi="Wingdings" w:cs="Wingdings" w:hint="default"/>
+      </w:rPr>
+    </w:lvl>
+    <w:lvl w:ilvl="3" w:tplc="18090001" w:tentative="1">
+      <w:start w:val="1"/>
+      <w:numFmt w:val="bullet"/>
+      <w:lvlText w:val=""/>
+      <w:lvlJc w:val="left"/>
+      <w:pPr>
+        <w:ind w:left="2880" w:hanging="360"/>
+      </w:pPr>
+      <w:rPr>
+        <w:rFonts w:ascii="Symbol" w:hAnsi="Symbol" w:cs="Symbol" w:hint="default"/>
+      </w:rPr>
+    </w:lvl>
+    <w:lvl w:ilvl="4" w:tplc="18090003" w:tentative="1">
+      <w:start w:val="1"/>
+      <w:numFmt w:val="bullet"/>
+      <w:lvlText w:val="o"/>
+      <w:lvlJc w:val="left"/>
+      <w:pPr>
+        <w:ind w:left="3600" w:hanging="360"/>
+      </w:pPr>
+      <w:rPr>
+        <w:rFonts w:ascii="Courier New" w:hAnsi="Courier New" w:cs="Courier New" w:hint="default"/>
+      </w:rPr>
+    </w:lvl>
+    <w:lvl w:ilvl="5" w:tplc="18090005" w:tentative="1">
+      <w:start w:val="1"/>
+      <w:numFmt w:val="bullet"/>
+      <w:lvlText w:val=""/>
+      <w:lvlJc w:val="left"/>
+      <w:pPr>
+        <w:ind w:left="4320" w:hanging="360"/>
+      </w:pPr>
+      <w:rPr>
+        <w:rFonts w:ascii="Wingdings" w:hAnsi="Wingdings" w:cs="Wingdings" w:hint="default"/>
+      </w:rPr>
+    </w:lvl>
+    <w:lvl w:ilvl="6" w:tplc="18090001" w:tentative="1">
+      <w:start w:val="1"/>
+      <w:numFmt w:val="bullet"/>
+      <w:lvlText w:val=""/>
+      <w:lvlJc w:val="left"/>
+      <w:pPr>
+        <w:ind w:left="5040" w:hanging="360"/>
+      </w:pPr>
+      <w:rPr>
+        <w:rFonts w:ascii="Symbol" w:hAnsi="Symbol" w:cs="Symbol" w:hint="default"/>
+      </w:rPr>
+    </w:lvl>
+    <w:lvl w:ilvl="7" w:tplc="18090003" w:tentative="1">
+      <w:start w:val="1"/>
+      <w:numFmt w:val="bullet"/>
+      <w:lvlText w:val="o"/>
+      <w:lvlJc w:val="left"/>
+      <w:pPr>
+        <w:ind w:left="5760" w:hanging="360"/>
+      </w:pPr>
+      <w:rPr>
+        <w:rFonts w:ascii="Courier New" w:hAnsi="Courier New" w:cs="Courier New" w:hint="default"/>
+      </w:rPr>
+    </w:lvl>
+    <w:lvl w:ilvl="8" w:tplc="18090005" w:tentative="1">
+      <w:start w:val="1"/>
+      <w:numFmt w:val="bullet"/>
+      <w:lvlText w:val=""/>
+      <w:lvlJc w:val="left"/>
+      <w:pPr>
+        <w:ind w:left="6480" w:hanging="360"/>
+      </w:pPr>
+      <w:rPr>
+        <w:rFonts w:ascii="Wingdings" w:hAnsi="Wingdings" w:cs="Wingdings" w:hint="default"/>
+      </w:rPr>
+    </w:lvl>
+  </w:abstractNum>
+  <w:abstractNum w:abstractNumId="4" w15:restartNumberingAfterBreak="0">
     <w:nsid w:val="7E3B78CC"/>
     <w:multiLevelType w:val="hybridMultilevel"/>
     <w:tmpl w:val="DB549F04"/>
@@ -1245,6 +1532,9 @@
     <w:abstractNumId w:val="0"/>
   </w:num>
   <w:num w:numId="4">
+    <w:abstractNumId w:val="4"/>
+  </w:num>
+  <w:num w:numId="5">
     <w:abstractNumId w:val="3"/>
   </w:num>
 </w:numbering>

</xml_diff>